<commit_message>
Removed Bryan from the GDD
RIP :crying_cat_face:
</commit_message>
<xml_diff>
--- a/FluffyUnicornVGDD.docx
+++ b/FluffyUnicornVGDD.docx
@@ -27,6 +27,7 @@
           <w:r>
             <w:rPr>
               <w:noProof/>
+              <w:lang w:val="en-CA" w:eastAsia="en-CA"/>
             </w:rPr>
             <mc:AlternateContent>
               <mc:Choice Requires="wpg">
@@ -3811,7 +3812,7 @@
           <w:r>
             <w:rPr>
               <w:noProof/>
-              <w:lang w:val="en-US"/>
+              <w:lang w:eastAsia="en-CA"/>
             </w:rPr>
             <mc:AlternateContent>
               <mc:Choice Requires="wps">
@@ -3965,7 +3966,7 @@
           <w:r>
             <w:rPr>
               <w:noProof/>
-              <w:lang w:val="en-US"/>
+              <w:lang w:eastAsia="en-CA"/>
             </w:rPr>
             <mc:AlternateContent>
               <mc:Choice Requires="wps">
@@ -4146,7 +4147,7 @@
           <w:r>
             <w:rPr>
               <w:noProof/>
-              <w:lang w:val="en-US"/>
+              <w:lang w:eastAsia="en-CA"/>
             </w:rPr>
             <mc:AlternateContent>
               <mc:Choice Requires="wps">
@@ -7826,6 +7827,7 @@
         <w:rPr>
           <w:lang w:val="en-GB"/>
         </w:rPr>
+        <w:lastRenderedPageBreak/>
         <w:t>Team Personnel</w:t>
       </w:r>
       <w:bookmarkEnd w:id="0"/>
@@ -7874,20 +7876,36 @@
           <w:lang w:val="en-GB"/>
         </w:rPr>
         <w:br/>
-        <w:t>Programming Interns: Jim Corrigan, Brandon Coulthard</w:t>
-      </w:r>
-      <w:r>
-        <w:rPr>
-          <w:lang w:val="en-GB"/>
-        </w:rPr>
-        <w:t>, Jon MacLachlan</w:t>
-      </w:r>
-      <w:r>
-        <w:rPr>
-          <w:lang w:val="en-GB"/>
-        </w:rPr>
-        <w:t xml:space="preserve"> and Bryan Pope</w:t>
-      </w:r>
+        <w:t xml:space="preserve">Programming Interns: Jim Corrigan, Brandon </w:t>
+      </w:r>
+      <w:proofErr w:type="spellStart"/>
+      <w:r>
+        <w:rPr>
+          <w:lang w:val="en-GB"/>
+        </w:rPr>
+        <w:t>Coulthard</w:t>
+      </w:r>
+      <w:proofErr w:type="spellEnd"/>
+      <w:r>
+        <w:rPr>
+          <w:lang w:val="en-GB"/>
+        </w:rPr>
+        <w:t xml:space="preserve"> and</w:t>
+      </w:r>
+      <w:r>
+        <w:rPr>
+          <w:lang w:val="en-GB"/>
+        </w:rPr>
+        <w:t xml:space="preserve"> Jon </w:t>
+      </w:r>
+      <w:proofErr w:type="spellStart"/>
+      <w:r>
+        <w:rPr>
+          <w:lang w:val="en-GB"/>
+        </w:rPr>
+        <w:t>MacLachlan</w:t>
+      </w:r>
+      <w:proofErr w:type="spellEnd"/>
     </w:p>
     <w:p>
       <w:pPr>
@@ -7932,7 +7950,15 @@
         <w:rPr>
           <w:lang w:val="en-GB"/>
         </w:rPr>
-        <w:t>Fluffy Unicorn is a single player experience, following Fluffy the Unicorn through his adventures in converting what were once bullies into his new found friends.</w:t>
+        <w:t>Fluffy Unicorn is a single player experienc</w:t>
+      </w:r>
+      <w:bookmarkStart w:id="3" w:name="_GoBack"/>
+      <w:bookmarkEnd w:id="3"/>
+      <w:r>
+        <w:rPr>
+          <w:lang w:val="en-GB"/>
+        </w:rPr>
+        <w:t>e, following Fluffy the Unicorn through his adventures in converting what were once bullies into his new found friends.</w:t>
       </w:r>
     </w:p>
     <w:p>
@@ -7942,14 +7968,14 @@
           <w:lang w:val="en-GB"/>
         </w:rPr>
       </w:pPr>
-      <w:bookmarkStart w:id="3" w:name="_Toc416771134"/>
+      <w:bookmarkStart w:id="4" w:name="_Toc416771134"/>
       <w:r>
         <w:rPr>
           <w:lang w:val="en-GB"/>
         </w:rPr>
         <w:t>Genre</w:t>
       </w:r>
-      <w:bookmarkEnd w:id="3"/>
+      <w:bookmarkEnd w:id="4"/>
     </w:p>
     <w:p>
       <w:pPr>
@@ -7972,14 +7998,14 @@
           <w:lang w:val="en-GB"/>
         </w:rPr>
       </w:pPr>
-      <w:bookmarkStart w:id="4" w:name="_Toc416771135"/>
+      <w:bookmarkStart w:id="5" w:name="_Toc416771135"/>
       <w:r>
         <w:rPr>
           <w:lang w:val="en-GB"/>
         </w:rPr>
         <w:t>Audience</w:t>
       </w:r>
-      <w:bookmarkEnd w:id="4"/>
+      <w:bookmarkEnd w:id="5"/>
     </w:p>
     <w:p>
       <w:pPr>
@@ -8042,7 +8068,7 @@
           <w:lang w:val="en-GB"/>
         </w:rPr>
       </w:pPr>
-      <w:bookmarkStart w:id="5" w:name="_Toc416771136"/>
+      <w:bookmarkStart w:id="6" w:name="_Toc416771136"/>
       <w:r>
         <w:rPr>
           <w:lang w:val="en-GB"/>
@@ -8055,7 +8081,7 @@
         </w:rPr>
         <w:t>/Hardware</w:t>
       </w:r>
-      <w:bookmarkEnd w:id="5"/>
+      <w:bookmarkEnd w:id="6"/>
     </w:p>
     <w:p>
       <w:pPr>
@@ -8075,11 +8101,11 @@
       <w:pPr>
         <w:pStyle w:val="Heading2"/>
       </w:pPr>
-      <w:bookmarkStart w:id="6" w:name="_Toc416771137"/>
+      <w:bookmarkStart w:id="7" w:name="_Toc416771137"/>
       <w:r>
         <w:t>Requirements</w:t>
       </w:r>
-      <w:bookmarkEnd w:id="6"/>
+      <w:bookmarkEnd w:id="7"/>
     </w:p>
     <w:p/>
     <w:p>
@@ -8089,14 +8115,14 @@
           <w:lang w:val="en-GB"/>
         </w:rPr>
       </w:pPr>
-      <w:bookmarkStart w:id="7" w:name="_Toc416771138"/>
+      <w:bookmarkStart w:id="8" w:name="_Toc416771138"/>
       <w:r>
         <w:rPr>
           <w:lang w:val="en-GB"/>
         </w:rPr>
         <w:t>Plot and Setting Information</w:t>
       </w:r>
-      <w:bookmarkEnd w:id="7"/>
+      <w:bookmarkEnd w:id="8"/>
     </w:p>
     <w:p>
       <w:pPr>
@@ -8105,14 +8131,14 @@
           <w:lang w:val="en-GB"/>
         </w:rPr>
       </w:pPr>
-      <w:bookmarkStart w:id="8" w:name="_Toc416771139"/>
+      <w:bookmarkStart w:id="9" w:name="_Toc416771139"/>
       <w:r>
         <w:rPr>
           <w:lang w:val="en-GB"/>
         </w:rPr>
         <w:t>Story</w:t>
       </w:r>
-      <w:bookmarkEnd w:id="8"/>
+      <w:bookmarkEnd w:id="9"/>
       <w:r>
         <w:rPr>
           <w:lang w:val="en-GB"/>
@@ -8144,20 +8170,20 @@
       <w:pPr>
         <w:pStyle w:val="Heading2"/>
       </w:pPr>
-      <w:bookmarkStart w:id="9" w:name="_Toc416771140"/>
+      <w:bookmarkStart w:id="10" w:name="_Toc416771140"/>
       <w:r>
         <w:rPr>
           <w:lang w:val="en-GB"/>
         </w:rPr>
         <w:t>Characters</w:t>
       </w:r>
-      <w:bookmarkEnd w:id="9"/>
+      <w:bookmarkEnd w:id="10"/>
     </w:p>
     <w:p>
       <w:r>
         <w:rPr>
           <w:noProof/>
-          <w:lang w:val="en-US"/>
+          <w:lang w:eastAsia="en-CA"/>
         </w:rPr>
         <w:drawing>
           <wp:inline distT="0" distB="0" distL="0" distR="0" wp14:anchorId="5875E6FB" wp14:editId="649A7790">
@@ -8219,29 +8245,13 @@
           <w:lang w:val="en-GB"/>
         </w:rPr>
       </w:pPr>
-      <w:bookmarkStart w:id="10" w:name="_Toc416771141"/>
+      <w:bookmarkStart w:id="11" w:name="_Toc416771141"/>
       <w:r>
         <w:rPr>
           <w:lang w:val="en-GB"/>
         </w:rPr>
         <w:t>Enemies</w:t>
       </w:r>
-      <w:bookmarkEnd w:id="10"/>
-    </w:p>
-    <w:p>
-      <w:pPr>
-        <w:ind w:firstLine="576"/>
-        <w:rPr>
-          <w:lang w:val="en-GB"/>
-        </w:rPr>
-      </w:pPr>
-      <w:r>
-        <w:rPr>
-          <w:lang w:val="en-GB"/>
-        </w:rPr>
-        <w:t>-Jon working on AI, drawing and coding</w:t>
-      </w:r>
-      <w:bookmarkStart w:id="11" w:name="_GoBack"/>
       <w:bookmarkEnd w:id="11"/>
     </w:p>
     <w:p>
@@ -8255,6 +8265,21 @@
         <w:rPr>
           <w:lang w:val="en-GB"/>
         </w:rPr>
+        <w:t>-Jon working on AI, drawing and coding</w:t>
+      </w:r>
+    </w:p>
+    <w:p>
+      <w:pPr>
+        <w:ind w:firstLine="576"/>
+        <w:rPr>
+          <w:lang w:val="en-GB"/>
+        </w:rPr>
+      </w:pPr>
+      <w:r>
+        <w:rPr>
+          <w:lang w:val="en-GB"/>
+        </w:rPr>
+        <w:lastRenderedPageBreak/>
         <w:t xml:space="preserve">This </w:t>
       </w:r>
       <w:r>
@@ -8686,6 +8711,7 @@
         <w:rPr>
           <w:lang w:val="en-GB"/>
         </w:rPr>
+        <w:lastRenderedPageBreak/>
         <w:t>Player and Enemy Stats</w:t>
       </w:r>
     </w:p>
@@ -8942,6 +8968,7 @@
         <w:rPr>
           <w:lang w:val="en-GB"/>
         </w:rPr>
+        <w:lastRenderedPageBreak/>
         <w:t>Menu and General Game Usage</w:t>
       </w:r>
       <w:bookmarkEnd w:id="24"/>
@@ -8977,7 +9004,7 @@
       <w:r>
         <w:rPr>
           <w:noProof/>
-          <w:lang w:val="en-US"/>
+          <w:lang w:eastAsia="en-CA"/>
         </w:rPr>
         <w:drawing>
           <wp:inline distT="0" distB="0" distL="0" distR="0" wp14:anchorId="5E34396F" wp14:editId="3769851A">
@@ -9284,6 +9311,7 @@
       </w:pPr>
       <w:bookmarkStart w:id="30" w:name="_Toc416771162"/>
       <w:r>
+        <w:lastRenderedPageBreak/>
         <w:t>Alpha Version</w:t>
       </w:r>
       <w:bookmarkEnd w:id="30"/>
@@ -9659,6 +9687,7 @@
         </w:numPr>
       </w:pPr>
       <w:r>
+        <w:lastRenderedPageBreak/>
         <w:t>Upgrades: Players are given an opportunity to upgrade their “Fluffy Unicorn”</w:t>
       </w:r>
     </w:p>
@@ -13604,7 +13633,7 @@
 </file>
 
 <file path=customXml/itemProps2.xml><?xml version="1.0" encoding="utf-8"?>
-<ds:datastoreItem xmlns:ds="http://schemas.openxmlformats.org/officeDocument/2006/customXml" ds:itemID="{505C8BE3-4C92-407C-86D0-5F47916B615A}">
+<ds:datastoreItem xmlns:ds="http://schemas.openxmlformats.org/officeDocument/2006/customXml" ds:itemID="{F95EC616-BBFD-4A2D-8260-8ECB181DF14D}">
   <ds:schemaRefs>
     <ds:schemaRef ds:uri="http://schemas.openxmlformats.org/officeDocument/2006/bibliography"/>
   </ds:schemaRefs>

</xml_diff>

<commit_message>
Level Select, Main Menu, UI images, oh my!
</commit_message>
<xml_diff>
--- a/FluffyUnicornVGDD.docx
+++ b/FluffyUnicornVGDD.docx
@@ -7878,8 +7878,16 @@
           <w:lang w:val="en-GB"/>
         </w:rPr>
         <w:br/>
-        <w:t>Programming Interns: Jim Corrigan, Brandon Coulthard</w:t>
-      </w:r>
+        <w:t xml:space="preserve">Programming Interns: Jim Corrigan, Brandon </w:t>
+      </w:r>
+      <w:proofErr w:type="spellStart"/>
+      <w:r>
+        <w:rPr>
+          <w:lang w:val="en-GB"/>
+        </w:rPr>
+        <w:t>Coulthard</w:t>
+      </w:r>
+      <w:proofErr w:type="spellEnd"/>
       <w:r>
         <w:rPr>
           <w:lang w:val="en-GB"/>
@@ -7890,8 +7898,16 @@
         <w:rPr>
           <w:lang w:val="en-GB"/>
         </w:rPr>
-        <w:t xml:space="preserve"> Jon MacLachlan</w:t>
-      </w:r>
+        <w:t xml:space="preserve"> Jon </w:t>
+      </w:r>
+      <w:proofErr w:type="spellStart"/>
+      <w:r>
+        <w:rPr>
+          <w:lang w:val="en-GB"/>
+        </w:rPr>
+        <w:t>MacLachlan</w:t>
+      </w:r>
+      <w:proofErr w:type="spellEnd"/>
     </w:p>
     <w:p>
       <w:pPr>
@@ -8274,8 +8290,6 @@
         </w:rPr>
         <w:t>All Enemies will have a basic punch and kick. A randomized algorithm may be implemented to decide the variations of attacks that they will choose when fighting the player.</w:t>
       </w:r>
-      <w:bookmarkStart w:id="11" w:name="_GoBack"/>
-      <w:bookmarkEnd w:id="11"/>
     </w:p>
     <w:p>
       <w:pPr>
@@ -8288,462 +8302,35 @@
         <w:rPr>
           <w:lang w:val="en-GB"/>
         </w:rPr>
-        <w:t>Bully</w:t>
+        <w:t>Basic Enemies</w:t>
       </w:r>
     </w:p>
     <w:p>
       <w:pPr>
-        <w:pStyle w:val="Heading3"/>
-        <w:rPr>
-          <w:lang w:val="en-GB"/>
-        </w:rPr>
-      </w:pPr>
-      <w:r>
-        <w:rPr>
-          <w:lang w:val="en-GB"/>
-        </w:rPr>
-        <w:t>Fat Bully</w:t>
+        <w:pStyle w:val="Heading4"/>
+        <w:rPr>
+          <w:lang w:val="en-GB"/>
+        </w:rPr>
+      </w:pPr>
+      <w:r>
+        <w:rPr>
+          <w:lang w:val="en-GB"/>
+        </w:rPr>
+        <w:t>Bully</w:t>
       </w:r>
     </w:p>
     <w:p>
       <w:pPr>
-        <w:pStyle w:val="Heading3"/>
-        <w:rPr>
-          <w:lang w:val="en-GB"/>
-        </w:rPr>
-      </w:pPr>
-      <w:r>
-        <w:rPr>
-          <w:lang w:val="en-GB"/>
-        </w:rPr>
-        <w:t>Jock Bully</w:t>
-      </w:r>
-    </w:p>
-    <w:p>
-      <w:pPr>
-        <w:pStyle w:val="Heading3"/>
-        <w:rPr>
-          <w:lang w:val="en-GB"/>
-        </w:rPr>
-      </w:pPr>
-      <w:r>
-        <w:rPr>
-          <w:lang w:val="en-GB"/>
-        </w:rPr>
-        <w:t>Bling Bully</w:t>
-      </w:r>
-    </w:p>
-    <w:p>
-      <w:pPr>
-        <w:pStyle w:val="Heading3"/>
-        <w:rPr>
-          <w:lang w:val="en-GB"/>
-        </w:rPr>
-      </w:pPr>
-      <w:r>
-        <w:rPr>
-          <w:lang w:val="en-GB"/>
-        </w:rPr>
-        <w:t>Pepper Bully</w:t>
-      </w:r>
-    </w:p>
-    <w:p>
-      <w:pPr>
-        <w:rPr>
-          <w:lang w:val="en-GB"/>
-        </w:rPr>
-      </w:pPr>
-    </w:p>
-    <w:p>
-      <w:pPr>
-        <w:pStyle w:val="Heading2"/>
-        <w:rPr>
-          <w:lang w:val="en-GB"/>
-        </w:rPr>
-      </w:pPr>
-      <w:bookmarkStart w:id="12" w:name="_Toc416771142"/>
-      <w:r>
-        <w:rPr>
-          <w:lang w:val="en-GB"/>
-        </w:rPr>
-        <w:t>Levels</w:t>
-      </w:r>
-      <w:bookmarkEnd w:id="12"/>
-    </w:p>
-    <w:p>
-      <w:pPr>
-        <w:ind w:left="576"/>
-      </w:pPr>
-      <w:r>
-        <w:rPr>
-          <w:lang w:val="en-GB"/>
-        </w:rPr>
-        <w:t>This section will contain the story on each level, describing whether or not it is the schoolyard or the cafeteria, etc.</w:t>
-      </w:r>
-    </w:p>
-    <w:p>
-      <w:pPr>
-        <w:pStyle w:val="Heading1"/>
-        <w:rPr>
-          <w:lang w:val="en-GB"/>
-        </w:rPr>
-      </w:pPr>
-      <w:bookmarkStart w:id="13" w:name="_Toc416771143"/>
-      <w:r>
-        <w:rPr>
-          <w:lang w:val="en-GB"/>
-        </w:rPr>
-        <w:t>Core Gameplay</w:t>
-      </w:r>
-      <w:bookmarkEnd w:id="13"/>
-      <w:r>
-        <w:rPr>
-          <w:lang w:val="en-GB"/>
-        </w:rPr>
-        <w:t xml:space="preserve"> </w:t>
-      </w:r>
-    </w:p>
-    <w:p>
-      <w:pPr>
-        <w:pStyle w:val="Heading2"/>
-        <w:rPr>
-          <w:lang w:val="en-GB"/>
-        </w:rPr>
-      </w:pPr>
-      <w:bookmarkStart w:id="14" w:name="_Toc416771144"/>
-      <w:r>
-        <w:rPr>
-          <w:lang w:val="en-GB"/>
-        </w:rPr>
-        <w:t>Level</w:t>
-      </w:r>
-      <w:r>
-        <w:rPr>
-          <w:lang w:val="en-GB"/>
-        </w:rPr>
-        <w:t>s</w:t>
-      </w:r>
-      <w:bookmarkEnd w:id="14"/>
-    </w:p>
-    <w:p>
-      <w:pPr>
-        <w:ind w:left="576"/>
-        <w:rPr>
-          <w:lang w:val="en-GB"/>
-        </w:rPr>
-      </w:pPr>
-      <w:r>
-        <w:rPr>
-          <w:lang w:val="en-GB"/>
-        </w:rPr>
-        <w:t xml:space="preserve">This section will contain level </w:t>
-      </w:r>
-      <w:r>
-        <w:rPr>
-          <w:b/>
-          <w:u w:val="single"/>
-          <w:lang w:val="en-GB"/>
-        </w:rPr>
-        <w:t>functionality</w:t>
-      </w:r>
-    </w:p>
-    <w:p>
-      <w:pPr>
-        <w:pStyle w:val="Heading2"/>
-        <w:rPr>
-          <w:lang w:val="en-GB"/>
-        </w:rPr>
-      </w:pPr>
-      <w:bookmarkStart w:id="15" w:name="_Toc416771145"/>
-      <w:r>
-        <w:rPr>
-          <w:lang w:val="en-GB"/>
-        </w:rPr>
-        <w:t>Movement</w:t>
-      </w:r>
-      <w:bookmarkEnd w:id="15"/>
-    </w:p>
-    <w:p>
-      <w:pPr>
-        <w:autoSpaceDE w:val="0"/>
-        <w:autoSpaceDN w:val="0"/>
-        <w:adjustRightInd w:val="0"/>
-        <w:spacing w:after="0" w:line="240" w:lineRule="auto"/>
-        <w:ind w:left="576"/>
-        <w:rPr>
-          <w:rFonts w:ascii="Calibri" w:hAnsi="Calibri" w:cs="Calibri"/>
-        </w:rPr>
-      </w:pPr>
-      <w:r>
-        <w:rPr>
-          <w:lang w:val="en-GB"/>
-        </w:rPr>
-        <w:t>The player will move around the levels using touch screen controls. Player movement will be approximately 5m/s, with their acceleration being 10m/s</w:t>
-      </w:r>
-      <w:r>
-        <w:rPr>
-          <w:rFonts w:ascii="Calibri" w:hAnsi="Calibri" w:cs="Calibri"/>
-          <w:sz w:val="24"/>
-          <w:szCs w:val="24"/>
-        </w:rPr>
-        <w:t>²</w:t>
-      </w:r>
-      <w:r>
-        <w:rPr>
-          <w:rFonts w:ascii="MS Shell Dlg 2" w:hAnsi="MS Shell Dlg 2" w:cs="MS Shell Dlg 2"/>
-          <w:sz w:val="17"/>
-          <w:szCs w:val="17"/>
-        </w:rPr>
-        <w:t xml:space="preserve">. </w:t>
-      </w:r>
-      <w:r>
-        <w:rPr>
-          <w:rFonts w:cs="MS Shell Dlg 2"/>
-        </w:rPr>
-        <w:t>This means that the player will reach top speed in 0.5 seconds. The player will decelerate at a speed of 20m/s</w:t>
-      </w:r>
-      <w:r>
-        <w:rPr>
-          <w:rFonts w:ascii="Calibri" w:hAnsi="Calibri" w:cs="Calibri"/>
-          <w:sz w:val="24"/>
-          <w:szCs w:val="24"/>
-        </w:rPr>
-        <w:t>²</w:t>
-      </w:r>
-      <w:r>
-        <w:rPr>
-          <w:rFonts w:ascii="Calibri" w:hAnsi="Calibri" w:cs="Calibri"/>
-        </w:rPr>
-        <w:t>, meaning it takes the player 0.25 seconds to stop from maximum speed.</w:t>
-      </w:r>
-    </w:p>
-    <w:p>
-      <w:pPr>
-        <w:autoSpaceDE w:val="0"/>
-        <w:autoSpaceDN w:val="0"/>
-        <w:adjustRightInd w:val="0"/>
-        <w:spacing w:after="0" w:line="240" w:lineRule="auto"/>
-        <w:ind w:left="576"/>
-        <w:rPr>
-          <w:rFonts w:cs="MS Shell Dlg 2"/>
-        </w:rPr>
-      </w:pPr>
-    </w:p>
-    <w:p>
-      <w:pPr>
-        <w:pStyle w:val="Heading2"/>
-        <w:rPr>
-          <w:lang w:val="en-GB"/>
-        </w:rPr>
-      </w:pPr>
-      <w:bookmarkStart w:id="16" w:name="_Toc416771146"/>
-      <w:r>
-        <w:rPr>
-          <w:lang w:val="en-GB"/>
-        </w:rPr>
-        <w:t>Upgrades</w:t>
-      </w:r>
-      <w:bookmarkEnd w:id="16"/>
-    </w:p>
-    <w:p>
-      <w:pPr>
-        <w:ind w:left="576"/>
-        <w:rPr>
-          <w:lang w:val="en-GB"/>
-        </w:rPr>
-      </w:pPr>
-      <w:r>
-        <w:rPr>
-          <w:lang w:val="en-GB"/>
-        </w:rPr>
-        <w:t xml:space="preserve">This </w:t>
-      </w:r>
-      <w:r>
-        <w:rPr>
-          <w:lang w:val="en-GB"/>
-        </w:rPr>
-        <w:t xml:space="preserve">section </w:t>
-      </w:r>
-      <w:r>
-        <w:rPr>
-          <w:lang w:val="en-GB"/>
-        </w:rPr>
-        <w:t>will contain details on the upgrades available to the player.</w:t>
-      </w:r>
-    </w:p>
-    <w:p>
-      <w:pPr>
-        <w:pStyle w:val="Heading2"/>
-        <w:rPr>
-          <w:lang w:val="en-GB"/>
-        </w:rPr>
-      </w:pPr>
-      <w:bookmarkStart w:id="17" w:name="_Toc416771147"/>
-      <w:r>
-        <w:rPr>
-          <w:lang w:val="en-GB"/>
-        </w:rPr>
-        <w:t>Beans</w:t>
-      </w:r>
-      <w:bookmarkEnd w:id="17"/>
-    </w:p>
-    <w:p>
-      <w:pPr>
-        <w:ind w:left="576"/>
-        <w:rPr>
-          <w:lang w:val="en-GB"/>
-        </w:rPr>
-      </w:pPr>
-      <w:r>
-        <w:rPr>
-          <w:lang w:val="en-GB"/>
-        </w:rPr>
-        <w:t>Beans will drop from enemies killed as well as appear randomly on different parts of the levels. These are us</w:t>
-      </w:r>
-      <w:r>
-        <w:rPr>
-          <w:lang w:val="en-GB"/>
-        </w:rPr>
-        <w:t>ed to increase your fart gauge.</w:t>
-      </w:r>
-    </w:p>
-    <w:p>
-      <w:pPr>
-        <w:pStyle w:val="Heading2"/>
-        <w:rPr>
-          <w:lang w:val="en-GB"/>
-        </w:rPr>
-      </w:pPr>
-      <w:bookmarkStart w:id="18" w:name="_Toc416771148"/>
-      <w:r>
-        <w:rPr>
-          <w:lang w:val="en-GB"/>
-        </w:rPr>
-        <w:t>Controls</w:t>
-      </w:r>
-      <w:bookmarkEnd w:id="18"/>
-    </w:p>
-    <w:p>
-      <w:pPr>
-        <w:ind w:left="576"/>
-        <w:rPr>
-          <w:lang w:val="en-GB"/>
-        </w:rPr>
-      </w:pPr>
-      <w:r>
-        <w:rPr>
-          <w:lang w:val="en-GB"/>
-        </w:rPr>
-        <w:t>The controls for the game utilize touch controls. Players will slide their finger up and down to move the unicorn and press buttons to activate the other controls.</w:t>
-      </w:r>
-    </w:p>
-    <w:p>
-      <w:pPr>
-        <w:pStyle w:val="Heading2"/>
-        <w:rPr>
-          <w:lang w:val="en-GB"/>
-        </w:rPr>
-      </w:pPr>
-      <w:bookmarkStart w:id="19" w:name="_Toc416771149"/>
-      <w:r>
-        <w:rPr>
-          <w:lang w:val="en-GB"/>
-        </w:rPr>
-        <w:t>Artificial Intelligence</w:t>
-      </w:r>
-      <w:bookmarkEnd w:id="19"/>
-    </w:p>
-    <w:p>
-      <w:pPr>
-        <w:ind w:left="432"/>
-        <w:rPr>
-          <w:lang w:val="en-GB"/>
-        </w:rPr>
-      </w:pPr>
-      <w:r>
-        <w:rPr>
-          <w:lang w:val="en-GB"/>
-        </w:rPr>
-        <w:t>The Artificial Intelligence will spawn at set locations throughout the level and follow a set path in a “roam” setting. Once the player is within 20m of an enemy, the enemy will engage “seek” mode and begin to head towards the player.</w:t>
-      </w:r>
-    </w:p>
-    <w:p>
-      <w:pPr>
-        <w:ind w:left="432"/>
-        <w:rPr>
-          <w:lang w:val="en-GB"/>
-        </w:rPr>
-      </w:pPr>
-      <w:r>
-        <w:rPr>
-          <w:lang w:val="en-GB"/>
-        </w:rPr>
-        <w:lastRenderedPageBreak/>
-        <w:t>The Artificial Intelligence will also try to choose the best path possible to also avoid the player’s fart cloud projectile.</w:t>
-      </w:r>
-    </w:p>
-    <w:p>
-      <w:pPr>
-        <w:pStyle w:val="Heading2"/>
-        <w:rPr>
-          <w:lang w:val="en-GB"/>
-        </w:rPr>
-      </w:pPr>
-      <w:bookmarkStart w:id="20" w:name="_Toc416771150"/>
-      <w:r>
-        <w:rPr>
-          <w:lang w:val="en-GB"/>
-        </w:rPr>
-        <w:t>Power-Ups</w:t>
-      </w:r>
-      <w:bookmarkEnd w:id="20"/>
-    </w:p>
-    <w:p>
-      <w:pPr>
-        <w:ind w:left="432"/>
-        <w:rPr>
-          <w:lang w:val="en-GB"/>
-        </w:rPr>
-      </w:pPr>
-      <w:r>
-        <w:rPr>
-          <w:lang w:val="en-GB"/>
-        </w:rPr>
-        <w:t>There will be numerous power ups available for Fluffy to pick up. At this point in time there aren’t any ideas for them.</w:t>
-      </w:r>
-    </w:p>
-    <w:p>
-      <w:pPr>
-        <w:pStyle w:val="Heading2"/>
-        <w:rPr>
-          <w:lang w:val="en-GB"/>
-        </w:rPr>
-      </w:pPr>
-      <w:r>
-        <w:rPr>
-          <w:lang w:val="en-GB"/>
-        </w:rPr>
-        <w:t>Destructible Objects</w:t>
-      </w:r>
-    </w:p>
-    <w:p>
-      <w:pPr>
-        <w:ind w:left="576"/>
-        <w:rPr>
-          <w:lang w:val="en-GB"/>
-        </w:rPr>
-      </w:pPr>
-      <w:r>
-        <w:rPr>
-          <w:lang w:val="en-GB"/>
-        </w:rPr>
-        <w:t>Within the game there will be several different destructible objects, some will yield rewards for the player and some will be completely empty. Below are images of what they will be.</w:t>
-      </w:r>
-      <w:r>
-        <w:rPr>
-          <w:lang w:val="en-GB"/>
-        </w:rPr>
-        <w:pict w14:anchorId="6F61CE32">
+        <w:ind w:left="1440" w:firstLine="720"/>
+        <w:rPr>
+          <w:lang w:val="en-GB"/>
+        </w:rPr>
+      </w:pPr>
+      <w:r>
+        <w:rPr>
+          <w:lang w:val="en-GB"/>
+        </w:rPr>
+        <w:pict w14:anchorId="57D8E9B2">
           <v:shapetype id="_x0000_t75" coordsize="21600,21600" o:spt="75" o:preferrelative="t" path="m@4@5l@4@11@9@11@9@5xe" filled="f" stroked="f">
             <v:stroke joinstyle="miter"/>
             <v:formulas>
@@ -8763,620 +8350,257 @@
             <v:path o:extrusionok="f" gradientshapeok="t" o:connecttype="rect"/>
             <o:lock v:ext="edit" aspectratio="t"/>
           </v:shapetype>
-          <v:shape id="_x0000_i1025" type="#_x0000_t75" style="width:174.15pt;height:108pt">
-            <v:imagedata r:id="rId8" o:title="trash can 2"/>
+          <v:shape id="_x0000_i1026" type="#_x0000_t75" style="width:39pt;height:84pt">
+            <v:imagedata r:id="rId8" o:title="Bully"/>
           </v:shape>
         </w:pict>
       </w:r>
     </w:p>
     <w:p>
       <w:pPr>
-        <w:pStyle w:val="Heading2"/>
-        <w:rPr>
-          <w:lang w:val="en-GB"/>
-        </w:rPr>
-      </w:pPr>
-      <w:r>
-        <w:rPr>
-          <w:lang w:val="en-GB"/>
-        </w:rPr>
-        <w:t>Secret Areas/Events</w:t>
+        <w:pStyle w:val="Heading4"/>
+        <w:rPr>
+          <w:lang w:val="en-GB"/>
+        </w:rPr>
+      </w:pPr>
+      <w:r>
+        <w:rPr>
+          <w:lang w:val="en-GB"/>
+        </w:rPr>
+        <w:t>Pepper Bully</w:t>
       </w:r>
     </w:p>
     <w:p>
       <w:pPr>
-        <w:ind w:left="576"/>
-        <w:rPr>
-          <w:lang w:val="en-GB"/>
-        </w:rPr>
-      </w:pPr>
-      <w:r>
-        <w:rPr>
-          <w:lang w:val="en-GB"/>
-        </w:rPr>
-        <w:t>Throughout the game there will be different areas that will be unlocked by triggered events. The full list will be here once we have figured them out, but they will be along the lines of the following:</w:t>
+        <w:pStyle w:val="Heading4"/>
+        <w:rPr>
+          <w:lang w:val="en-GB"/>
+        </w:rPr>
+      </w:pPr>
+      <w:r>
+        <w:rPr>
+          <w:lang w:val="en-GB"/>
+        </w:rPr>
+        <w:t>Jock Bully</w:t>
       </w:r>
     </w:p>
     <w:p>
       <w:pPr>
-        <w:ind w:left="576"/>
-        <w:rPr>
-          <w:lang w:val="en-GB"/>
-        </w:rPr>
-      </w:pPr>
-      <w:r>
-        <w:rPr>
-          <w:lang w:val="en-GB"/>
-        </w:rPr>
-        <w:t>Trigger: Pass a certain point</w:t>
-      </w:r>
-      <w:r>
-        <w:rPr>
-          <w:lang w:val="en-GB"/>
-        </w:rPr>
-        <w:br/>
-        <w:t>Objective: Defeat 8 enemies</w:t>
-      </w:r>
-      <w:r>
-        <w:rPr>
-          <w:lang w:val="en-GB"/>
-        </w:rPr>
-        <w:br/>
-        <w:t>Area: Secret area filled with currency</w:t>
+        <w:pStyle w:val="Heading4"/>
+        <w:rPr>
+          <w:lang w:val="en-GB"/>
+        </w:rPr>
+      </w:pPr>
+      <w:r>
+        <w:rPr>
+          <w:lang w:val="en-GB"/>
+        </w:rPr>
+        <w:t>Fat Bully</w:t>
       </w:r>
     </w:p>
     <w:p>
       <w:pPr>
-        <w:pStyle w:val="Heading2"/>
-        <w:rPr>
-          <w:lang w:val="en-GB"/>
-        </w:rPr>
-      </w:pPr>
-      <w:r>
-        <w:rPr>
-          <w:lang w:val="en-GB"/>
-        </w:rPr>
-        <w:t>Stats Explanation</w:t>
+        <w:ind w:left="1440" w:firstLine="720"/>
+        <w:rPr>
+          <w:lang w:val="en-GB"/>
+        </w:rPr>
+      </w:pPr>
+      <w:r>
+        <w:rPr>
+          <w:lang w:val="en-GB"/>
+        </w:rPr>
+        <w:pict w14:anchorId="068E22EC">
+          <v:shape id="_x0000_i1028" type="#_x0000_t75" style="width:108.75pt;height:139.5pt">
+            <v:imagedata r:id="rId9" o:title="FatBullyRoug"/>
+          </v:shape>
+        </w:pict>
       </w:r>
     </w:p>
     <w:p>
       <w:pPr>
-        <w:ind w:left="576"/>
-        <w:rPr>
-          <w:lang w:val="en-GB"/>
-        </w:rPr>
-      </w:pPr>
-      <w:r>
-        <w:rPr>
-          <w:lang w:val="en-GB"/>
-        </w:rPr>
-        <w:t>Here is a breakdown of what the stats mean.</w:t>
-      </w:r>
-      <w:r>
-        <w:rPr>
-          <w:lang w:val="en-GB"/>
-        </w:rPr>
-        <w:br/>
-      </w:r>
-      <w:r>
-        <w:rPr>
-          <w:lang w:val="en-GB"/>
-        </w:rPr>
-        <w:br/>
-      </w:r>
-      <w:r>
-        <w:rPr>
-          <w:b/>
-          <w:lang w:val="en-GB"/>
-        </w:rPr>
-        <w:t>Health</w:t>
-      </w:r>
-      <w:r>
-        <w:rPr>
-          <w:lang w:val="en-GB"/>
-        </w:rPr>
-        <w:t>: How much health the unit has</w:t>
-      </w:r>
-      <w:r>
-        <w:rPr>
-          <w:lang w:val="en-GB"/>
-        </w:rPr>
-        <w:br/>
-      </w:r>
-      <w:r>
-        <w:rPr>
-          <w:b/>
-          <w:lang w:val="en-GB"/>
-        </w:rPr>
-        <w:t>Punch Damage</w:t>
-      </w:r>
-      <w:r>
-        <w:rPr>
-          <w:lang w:val="en-GB"/>
-        </w:rPr>
-        <w:t>: How much damage a punch does to the player’s health</w:t>
-      </w:r>
-      <w:r>
-        <w:rPr>
-          <w:lang w:val="en-GB"/>
-        </w:rPr>
-        <w:br/>
-      </w:r>
-      <w:r>
-        <w:rPr>
-          <w:b/>
-          <w:lang w:val="en-GB"/>
-        </w:rPr>
-        <w:t>Kick Damage</w:t>
-      </w:r>
-      <w:r>
-        <w:rPr>
-          <w:lang w:val="en-GB"/>
-        </w:rPr>
-        <w:t>: How much damage a kick does to the player’s health</w:t>
-      </w:r>
-      <w:r>
-        <w:rPr>
-          <w:lang w:val="en-GB"/>
-        </w:rPr>
-        <w:br/>
-      </w:r>
-      <w:r>
-        <w:rPr>
-          <w:b/>
-          <w:lang w:val="en-GB"/>
-        </w:rPr>
-        <w:t>Unique Attack Damage</w:t>
-      </w:r>
-      <w:r>
-        <w:rPr>
-          <w:lang w:val="en-GB"/>
-        </w:rPr>
-        <w:t>: How much damage a unique attack does to the player’s health</w:t>
-      </w:r>
-      <w:r>
-        <w:rPr>
-          <w:lang w:val="en-GB"/>
-        </w:rPr>
-        <w:br/>
-      </w:r>
-      <w:r>
-        <w:rPr>
-          <w:b/>
-          <w:lang w:val="en-GB"/>
-        </w:rPr>
-        <w:t>Punch Reset</w:t>
-      </w:r>
-      <w:r>
-        <w:rPr>
-          <w:lang w:val="en-GB"/>
-        </w:rPr>
-        <w:t>: After punching, this time + the Attack Reset is how long until the enemy can attack again</w:t>
-      </w:r>
-      <w:r>
-        <w:rPr>
-          <w:lang w:val="en-GB"/>
-        </w:rPr>
-        <w:br/>
-      </w:r>
-      <w:r>
-        <w:rPr>
-          <w:b/>
-          <w:lang w:val="en-GB"/>
-        </w:rPr>
-        <w:t>Kick Reset</w:t>
-      </w:r>
-      <w:r>
-        <w:rPr>
-          <w:lang w:val="en-GB"/>
-        </w:rPr>
-        <w:t xml:space="preserve">: </w:t>
-      </w:r>
-      <w:r>
-        <w:rPr>
-          <w:lang w:val="en-GB"/>
-        </w:rPr>
-        <w:t xml:space="preserve">After </w:t>
-      </w:r>
-      <w:r>
-        <w:rPr>
-          <w:lang w:val="en-GB"/>
-        </w:rPr>
-        <w:t>kicking</w:t>
-      </w:r>
-      <w:r>
-        <w:rPr>
-          <w:lang w:val="en-GB"/>
-        </w:rPr>
-        <w:t>, this time + the Attack Reset is how long until the enemy can attack again</w:t>
-      </w:r>
-      <w:r>
-        <w:rPr>
-          <w:lang w:val="en-GB"/>
-        </w:rPr>
-        <w:br/>
-      </w:r>
-      <w:r>
-        <w:rPr>
-          <w:b/>
-          <w:lang w:val="en-GB"/>
-        </w:rPr>
-        <w:t>Unique Attack Reset</w:t>
-      </w:r>
-      <w:r>
-        <w:rPr>
-          <w:lang w:val="en-GB"/>
-        </w:rPr>
-        <w:t xml:space="preserve">: </w:t>
-      </w:r>
-      <w:r>
-        <w:rPr>
-          <w:lang w:val="en-GB"/>
-        </w:rPr>
-        <w:t xml:space="preserve">After </w:t>
-      </w:r>
-      <w:r>
-        <w:rPr>
-          <w:lang w:val="en-GB"/>
-        </w:rPr>
-        <w:t>performing a unique attack</w:t>
-      </w:r>
-      <w:r>
-        <w:rPr>
-          <w:lang w:val="en-GB"/>
-        </w:rPr>
-        <w:t>, this time + the Attack Reset is how long until the enemy can attack again</w:t>
-      </w:r>
-      <w:r>
-        <w:rPr>
-          <w:lang w:val="en-GB"/>
-        </w:rPr>
-        <w:br/>
-      </w:r>
-      <w:r>
-        <w:rPr>
-          <w:b/>
-          <w:lang w:val="en-GB"/>
-        </w:rPr>
-        <w:t>Odds</w:t>
-      </w:r>
-      <w:r>
-        <w:rPr>
-          <w:lang w:val="en-GB"/>
-        </w:rPr>
-        <w:t>: This varies from bully to bully, the way this is determined is by the number next to the attacks. The random number generator will choose a number from 0-100, and depending on the number it will determine the type of attack performed.</w:t>
-      </w:r>
-      <w:r>
-        <w:rPr>
-          <w:lang w:val="en-GB"/>
-        </w:rPr>
-        <w:br/>
-      </w:r>
-      <w:r>
-        <w:rPr>
-          <w:u w:val="single"/>
-          <w:lang w:val="en-GB"/>
-        </w:rPr>
-        <w:t>Example</w:t>
-      </w:r>
-      <w:r>
-        <w:rPr>
-          <w:u w:val="single"/>
-          <w:lang w:val="en-GB"/>
-        </w:rPr>
-        <w:t>:</w:t>
-      </w:r>
-      <w:r>
-        <w:rPr>
-          <w:lang w:val="en-GB"/>
-        </w:rPr>
-        <w:br/>
-      </w:r>
-      <w:r>
-        <w:rPr>
-          <w:b/>
-          <w:lang w:val="en-GB"/>
-        </w:rPr>
-        <w:t>Bully</w:t>
-      </w:r>
-      <w:r>
-        <w:rPr>
-          <w:b/>
-          <w:lang w:val="en-GB"/>
-        </w:rPr>
-        <w:br/>
-      </w:r>
-      <w:r>
-        <w:rPr>
-          <w:lang w:val="en-GB"/>
-        </w:rPr>
-        <w:t>Punch Odds: 60</w:t>
-      </w:r>
-      <w:r>
-        <w:rPr>
-          <w:lang w:val="en-GB"/>
-        </w:rPr>
-        <w:br/>
-      </w:r>
-      <w:r>
-        <w:rPr>
-          <w:lang w:val="en-GB"/>
-        </w:rPr>
-        <w:lastRenderedPageBreak/>
-        <w:t>Kick Odds: 80</w:t>
-      </w:r>
-      <w:r>
-        <w:rPr>
-          <w:lang w:val="en-GB"/>
-        </w:rPr>
-        <w:br/>
-        <w:t>Unique Attack Odds: 100</w:t>
-      </w:r>
-      <w:r>
-        <w:rPr>
-          <w:lang w:val="en-GB"/>
-        </w:rPr>
-        <w:br/>
-      </w:r>
-      <w:r>
-        <w:rPr>
-          <w:lang w:val="en-GB"/>
-        </w:rPr>
-        <w:br/>
-        <w:t>If the random number generator generates a number between 0 and 60, the bully will punch, if it is a number between 61-80 they will kick, and 81-100 the bully will perform a unique attack.</w:t>
-      </w:r>
-      <w:r>
-        <w:rPr>
-          <w:lang w:val="en-GB"/>
-        </w:rPr>
-        <w:br/>
-      </w:r>
-      <w:r>
-        <w:rPr>
-          <w:lang w:val="en-GB"/>
-        </w:rPr>
-        <w:br/>
-      </w:r>
-      <w:r>
-        <w:rPr>
-          <w:b/>
-          <w:lang w:val="en-GB"/>
-        </w:rPr>
-        <w:t>Attack Reset</w:t>
-      </w:r>
-      <w:r>
-        <w:rPr>
-          <w:lang w:val="en-GB"/>
-        </w:rPr>
-        <w:t>: This is the base time that each bully has to wait to attack again, this usually has a modifier added to it.</w:t>
-      </w:r>
-      <w:r>
-        <w:rPr>
-          <w:lang w:val="en-GB"/>
-        </w:rPr>
-        <w:br/>
-      </w:r>
-      <w:r>
-        <w:rPr>
-          <w:b/>
-          <w:lang w:val="en-GB"/>
-        </w:rPr>
-        <w:t>Velocity</w:t>
-      </w:r>
-      <w:r>
-        <w:rPr>
-          <w:lang w:val="en-GB"/>
-        </w:rPr>
-        <w:t>: How quickly the bully moves</w:t>
-      </w:r>
-      <w:r>
-        <w:rPr>
-          <w:lang w:val="en-GB"/>
-        </w:rPr>
-        <w:br/>
-      </w:r>
-      <w:r>
-        <w:rPr>
-          <w:b/>
-          <w:lang w:val="en-GB"/>
-        </w:rPr>
-        <w:t>Attack Distance</w:t>
-      </w:r>
-      <w:r>
-        <w:rPr>
-          <w:lang w:val="en-GB"/>
-        </w:rPr>
-        <w:t>: The distance away the player must be from the bully in order for their attack to reach the player.</w:t>
-      </w:r>
-      <w:r>
-        <w:rPr>
-          <w:lang w:val="en-GB"/>
-        </w:rPr>
-        <w:br/>
-      </w:r>
-      <w:r>
-        <w:rPr>
-          <w:b/>
-          <w:lang w:val="en-GB"/>
-        </w:rPr>
-        <w:t>Change Track Delay</w:t>
-      </w:r>
-      <w:r>
-        <w:rPr>
-          <w:lang w:val="en-GB"/>
-        </w:rPr>
-        <w:t>: Since the game runs on a 3 track system, this is (in seconds) how long the bullies will wait before they will change tracks again.</w:t>
+        <w:pStyle w:val="Heading4"/>
+        <w:rPr>
+          <w:lang w:val="en-GB"/>
+        </w:rPr>
+      </w:pPr>
+      <w:r>
+        <w:rPr>
+          <w:lang w:val="en-GB"/>
+        </w:rPr>
+        <w:t>Bling Bully</w:t>
       </w:r>
     </w:p>
     <w:p>
       <w:pPr>
-        <w:pStyle w:val="Heading1"/>
-        <w:rPr>
-          <w:lang w:val="en-GB"/>
-        </w:rPr>
-      </w:pPr>
-      <w:r>
-        <w:rPr>
-          <w:lang w:val="en-GB"/>
-        </w:rPr>
-        <w:t>Player and Enemy Stats</w:t>
+        <w:pStyle w:val="Heading3"/>
+        <w:rPr>
+          <w:lang w:val="en-GB"/>
+        </w:rPr>
+      </w:pPr>
+      <w:r>
+        <w:rPr>
+          <w:lang w:val="en-GB"/>
+        </w:rPr>
+        <w:t>Bosses</w:t>
       </w:r>
     </w:p>
     <w:p>
       <w:pPr>
-        <w:ind w:left="432"/>
-        <w:rPr>
-          <w:lang w:val="en-GB"/>
-        </w:rPr>
-      </w:pPr>
-      <w:r>
-        <w:rPr>
-          <w:lang w:val="en-GB"/>
-        </w:rPr>
-        <w:t xml:space="preserve">This </w:t>
-      </w:r>
-      <w:r>
-        <w:rPr>
-          <w:lang w:val="en-GB"/>
-        </w:rPr>
-        <w:t xml:space="preserve">section </w:t>
-      </w:r>
-      <w:r>
-        <w:rPr>
-          <w:lang w:val="en-GB"/>
-        </w:rPr>
-        <w:t>will contain an in depth look at the player’s</w:t>
-      </w:r>
-      <w:r>
-        <w:rPr>
-          <w:lang w:val="en-GB"/>
-        </w:rPr>
-        <w:t xml:space="preserve"> and varying enemy</w:t>
-      </w:r>
-      <w:r>
-        <w:rPr>
-          <w:lang w:val="en-GB"/>
-        </w:rPr>
-        <w:t xml:space="preserve"> stats.</w:t>
-      </w:r>
-      <w:r>
-        <w:rPr>
-          <w:lang w:val="en-GB"/>
-        </w:rPr>
-        <w:t xml:space="preserve"> Note: These are base stats and do not reflect what they can be when upgraded.</w:t>
+        <w:pStyle w:val="Heading4"/>
+        <w:rPr>
+          <w:lang w:val="en-GB"/>
+        </w:rPr>
+      </w:pPr>
+      <w:r>
+        <w:rPr>
+          <w:lang w:val="en-GB"/>
+        </w:rPr>
+        <w:t>Fattest Bully</w:t>
       </w:r>
     </w:p>
     <w:p>
       <w:pPr>
-        <w:pStyle w:val="Heading2"/>
-      </w:pPr>
-      <w:r>
-        <w:t>Player Stats</w:t>
+        <w:ind w:left="1440" w:firstLine="720"/>
+        <w:rPr>
+          <w:lang w:val="en-GB"/>
+        </w:rPr>
+      </w:pPr>
+      <w:r>
+        <w:rPr>
+          <w:lang w:val="en-GB"/>
+        </w:rPr>
+        <w:pict w14:anchorId="51C5D7AA">
+          <v:shape id="_x0000_i1027" type="#_x0000_t75" style="width:88.5pt;height:98.25pt">
+            <v:imagedata r:id="rId10" o:title="FattestBully"/>
+          </v:shape>
+        </w:pict>
       </w:r>
     </w:p>
     <w:p>
       <w:pPr>
-        <w:ind w:left="576"/>
-      </w:pPr>
-      <w:r>
-        <w:rPr>
-          <w:b/>
-        </w:rPr>
-        <w:t>Fluffy</w:t>
-      </w:r>
-      <w:r>
-        <w:br/>
-        <w:t>Health: 3</w:t>
-      </w:r>
-      <w:r>
-        <w:br/>
-        <w:t>Damage: 1</w:t>
-      </w:r>
+        <w:pStyle w:val="Heading2"/>
+        <w:rPr>
+          <w:lang w:val="en-GB"/>
+        </w:rPr>
+      </w:pPr>
+      <w:bookmarkStart w:id="11" w:name="_Toc416771142"/>
+      <w:r>
+        <w:rPr>
+          <w:lang w:val="en-GB"/>
+        </w:rPr>
+        <w:t>Levels</w:t>
+      </w:r>
+      <w:bookmarkEnd w:id="11"/>
     </w:p>
     <w:p>
       <w:pPr>
-        <w:pStyle w:val="Heading2"/>
-      </w:pPr>
-      <w:r>
-        <w:t>Enemy Stats</w:t>
+        <w:ind w:left="576"/>
+      </w:pPr>
+      <w:r>
+        <w:rPr>
+          <w:lang w:val="en-GB"/>
+        </w:rPr>
+        <w:t>This section will contain the story on each level, describing whether or not it is the schoolyard or the cafeteria, etc.</w:t>
       </w:r>
     </w:p>
     <w:p>
       <w:pPr>
-        <w:ind w:left="576"/>
-      </w:pPr>
-      <w:r>
-        <w:t>Here is the list of enemy stats, you can find the descriptions of the stats in section 4.10.</w:t>
+        <w:pStyle w:val="Heading1"/>
+        <w:rPr>
+          <w:lang w:val="en-GB"/>
+        </w:rPr>
+      </w:pPr>
+      <w:bookmarkStart w:id="12" w:name="_Toc416771143"/>
+      <w:r>
+        <w:rPr>
+          <w:lang w:val="en-GB"/>
+        </w:rPr>
+        <w:t>Core Gameplay</w:t>
+      </w:r>
+      <w:bookmarkEnd w:id="12"/>
+      <w:r>
+        <w:rPr>
+          <w:lang w:val="en-GB"/>
+        </w:rPr>
+        <w:t xml:space="preserve"> </w:t>
       </w:r>
     </w:p>
     <w:p>
       <w:pPr>
+        <w:pStyle w:val="Heading2"/>
+        <w:rPr>
+          <w:lang w:val="en-GB"/>
+        </w:rPr>
+      </w:pPr>
+      <w:bookmarkStart w:id="13" w:name="_Toc416771144"/>
+      <w:r>
+        <w:rPr>
+          <w:lang w:val="en-GB"/>
+        </w:rPr>
+        <w:t>Level</w:t>
+      </w:r>
+      <w:r>
+        <w:rPr>
+          <w:lang w:val="en-GB"/>
+        </w:rPr>
+        <w:t>s</w:t>
+      </w:r>
+      <w:bookmarkEnd w:id="13"/>
+    </w:p>
+    <w:p>
+      <w:pPr>
         <w:ind w:left="576"/>
-      </w:pPr>
+        <w:rPr>
+          <w:lang w:val="en-GB"/>
+        </w:rPr>
+      </w:pPr>
+      <w:r>
+        <w:rPr>
+          <w:lang w:val="en-GB"/>
+        </w:rPr>
+        <w:t xml:space="preserve">This section will contain level </w:t>
+      </w:r>
       <w:r>
         <w:rPr>
           <w:b/>
-        </w:rPr>
-        <w:t>Bully</w:t>
-      </w:r>
-      <w:r>
-        <w:rPr>
-          <w:b/>
-        </w:rPr>
-        <w:br/>
-      </w:r>
-      <w:r>
-        <w:t>Health: 3</w:t>
-      </w:r>
-      <w:r>
-        <w:br/>
-        <w:t>Punch Damage: 1</w:t>
-      </w:r>
-      <w:r>
-        <w:br/>
-        <w:t>Kick Damage: 2</w:t>
-      </w:r>
-      <w:r>
-        <w:br/>
-        <w:t>Unique Attack Damage: 3</w:t>
-      </w:r>
-      <w:r>
-        <w:br/>
-        <w:t>Punch Reset: 1 second</w:t>
-      </w:r>
-      <w:r>
-        <w:br/>
-        <w:t>Kick Reset: 2 seconds</w:t>
-      </w:r>
-      <w:r>
-        <w:br/>
-        <w:t>Unique Attack Reset: 3 seconds</w:t>
-      </w:r>
-      <w:r>
-        <w:br/>
-        <w:t>Punch Odds: 60</w:t>
-      </w:r>
-      <w:r>
-        <w:br/>
-        <w:t>Kick Odds: 80</w:t>
-      </w:r>
-      <w:r>
-        <w:br/>
-        <w:t>Unique</w:t>
-      </w:r>
-      <w:r>
-        <w:t xml:space="preserve"> Attack</w:t>
-      </w:r>
-      <w:r>
-        <w:t xml:space="preserve"> Odds: 100</w:t>
-      </w:r>
-      <w:r>
-        <w:br/>
-        <w:t>Attack Reset: 5 seconds</w:t>
-      </w:r>
-      <w:r>
-        <w:br/>
-        <w:t>Velocity: 2m/s</w:t>
+          <w:u w:val="single"/>
+          <w:lang w:val="en-GB"/>
+        </w:rPr>
+        <w:t>functionality</w:t>
+      </w:r>
+    </w:p>
+    <w:p>
+      <w:pPr>
+        <w:pStyle w:val="Heading2"/>
+        <w:rPr>
+          <w:lang w:val="en-GB"/>
+        </w:rPr>
+      </w:pPr>
+      <w:bookmarkStart w:id="14" w:name="_Toc416771145"/>
+      <w:r>
+        <w:rPr>
+          <w:lang w:val="en-GB"/>
+        </w:rPr>
+        <w:t>Movement</w:t>
+      </w:r>
+      <w:bookmarkEnd w:id="14"/>
+    </w:p>
+    <w:p>
+      <w:pPr>
+        <w:autoSpaceDE w:val="0"/>
+        <w:autoSpaceDN w:val="0"/>
+        <w:adjustRightInd w:val="0"/>
+        <w:spacing w:after="0" w:line="240" w:lineRule="auto"/>
+        <w:ind w:left="576"/>
+        <w:rPr>
+          <w:rFonts w:ascii="Calibri" w:hAnsi="Calibri" w:cs="Calibri"/>
+        </w:rPr>
+      </w:pPr>
+      <w:r>
+        <w:rPr>
+          <w:lang w:val="en-GB"/>
+        </w:rPr>
+        <w:t>The player will move around the levels using touch screen controls. Player movement will be approximately 5m/s, with their acceleration being 10m/s</w:t>
       </w:r>
       <w:r>
         <w:rPr>
@@ -9388,15 +8612,865 @@
       </w:r>
       <w:r>
         <w:rPr>
+          <w:rFonts w:ascii="MS Shell Dlg 2" w:hAnsi="MS Shell Dlg 2" w:cs="MS Shell Dlg 2"/>
+          <w:sz w:val="17"/>
+          <w:szCs w:val="17"/>
+        </w:rPr>
+        <w:t xml:space="preserve">. </w:t>
+      </w:r>
+      <w:r>
+        <w:rPr>
+          <w:rFonts w:cs="MS Shell Dlg 2"/>
+        </w:rPr>
+        <w:t>This means that the player will reach top speed in 0.5 seconds. The player will decelerate at a speed of 20m/s</w:t>
+      </w:r>
+      <w:r>
+        <w:rPr>
           <w:rFonts w:ascii="Calibri" w:hAnsi="Calibri" w:cs="Calibri"/>
           <w:sz w:val="24"/>
           <w:szCs w:val="24"/>
         </w:rPr>
+        <w:t>²</w:t>
+      </w:r>
+      <w:r>
+        <w:rPr>
+          <w:rFonts w:ascii="Calibri" w:hAnsi="Calibri" w:cs="Calibri"/>
+        </w:rPr>
+        <w:t>, meaning it takes the player 0.25 seconds to stop from maximum speed.</w:t>
+      </w:r>
+    </w:p>
+    <w:p>
+      <w:pPr>
+        <w:autoSpaceDE w:val="0"/>
+        <w:autoSpaceDN w:val="0"/>
+        <w:adjustRightInd w:val="0"/>
+        <w:spacing w:after="0" w:line="240" w:lineRule="auto"/>
+        <w:ind w:left="576"/>
+        <w:rPr>
+          <w:rFonts w:cs="MS Shell Dlg 2"/>
+        </w:rPr>
+      </w:pPr>
+    </w:p>
+    <w:p>
+      <w:pPr>
+        <w:pStyle w:val="Heading2"/>
+        <w:rPr>
+          <w:lang w:val="en-GB"/>
+        </w:rPr>
+      </w:pPr>
+      <w:bookmarkStart w:id="15" w:name="_Toc416771146"/>
+      <w:r>
+        <w:rPr>
+          <w:lang w:val="en-GB"/>
+        </w:rPr>
+        <w:t>Upgrades</w:t>
+      </w:r>
+      <w:bookmarkEnd w:id="15"/>
+    </w:p>
+    <w:p>
+      <w:pPr>
+        <w:ind w:left="576"/>
+        <w:rPr>
+          <w:lang w:val="en-GB"/>
+        </w:rPr>
+      </w:pPr>
+      <w:r>
+        <w:rPr>
+          <w:lang w:val="en-GB"/>
+        </w:rPr>
+        <w:t xml:space="preserve">This </w:t>
+      </w:r>
+      <w:r>
+        <w:rPr>
+          <w:lang w:val="en-GB"/>
+        </w:rPr>
+        <w:t xml:space="preserve">section </w:t>
+      </w:r>
+      <w:r>
+        <w:rPr>
+          <w:lang w:val="en-GB"/>
+        </w:rPr>
+        <w:t>will contain details on the upgrades available to the player.</w:t>
+      </w:r>
+    </w:p>
+    <w:p>
+      <w:pPr>
+        <w:pStyle w:val="Heading2"/>
+        <w:rPr>
+          <w:lang w:val="en-GB"/>
+        </w:rPr>
+      </w:pPr>
+      <w:bookmarkStart w:id="16" w:name="_Toc416771147"/>
+      <w:r>
+        <w:rPr>
+          <w:lang w:val="en-GB"/>
+        </w:rPr>
+        <w:t>Beans</w:t>
+      </w:r>
+      <w:bookmarkEnd w:id="16"/>
+    </w:p>
+    <w:p>
+      <w:pPr>
+        <w:ind w:left="576"/>
+        <w:rPr>
+          <w:lang w:val="en-GB"/>
+        </w:rPr>
+      </w:pPr>
+      <w:r>
+        <w:rPr>
+          <w:lang w:val="en-GB"/>
+        </w:rPr>
+        <w:t>Beans will drop from enemies killed as well as appear randomly on different parts of the levels. These are us</w:t>
+      </w:r>
+      <w:r>
+        <w:rPr>
+          <w:lang w:val="en-GB"/>
+        </w:rPr>
+        <w:t>ed to increase your fart gauge.</w:t>
+      </w:r>
+    </w:p>
+    <w:p>
+      <w:pPr>
+        <w:pStyle w:val="Heading2"/>
+        <w:rPr>
+          <w:lang w:val="en-GB"/>
+        </w:rPr>
+      </w:pPr>
+      <w:bookmarkStart w:id="17" w:name="_Toc416771148"/>
+      <w:r>
+        <w:rPr>
+          <w:lang w:val="en-GB"/>
+        </w:rPr>
+        <w:t>Controls</w:t>
+      </w:r>
+      <w:bookmarkEnd w:id="17"/>
+    </w:p>
+    <w:p>
+      <w:pPr>
+        <w:ind w:left="576"/>
+        <w:rPr>
+          <w:lang w:val="en-GB"/>
+        </w:rPr>
+      </w:pPr>
+      <w:r>
+        <w:rPr>
+          <w:lang w:val="en-GB"/>
+        </w:rPr>
+        <w:t>The controls for the game utilize touch controls. Players will slide their finger up and down to move the unicorn and press buttons to activate the other controls.</w:t>
+      </w:r>
+    </w:p>
+    <w:p>
+      <w:pPr>
+        <w:pStyle w:val="Heading2"/>
+        <w:rPr>
+          <w:lang w:val="en-GB"/>
+        </w:rPr>
+      </w:pPr>
+      <w:bookmarkStart w:id="18" w:name="_Toc416771149"/>
+      <w:r>
+        <w:rPr>
+          <w:lang w:val="en-GB"/>
+        </w:rPr>
+        <w:t>Artificial Intelligence</w:t>
+      </w:r>
+      <w:bookmarkEnd w:id="18"/>
+    </w:p>
+    <w:p>
+      <w:pPr>
+        <w:ind w:left="432"/>
+        <w:rPr>
+          <w:lang w:val="en-GB"/>
+        </w:rPr>
+      </w:pPr>
+      <w:r>
+        <w:rPr>
+          <w:lang w:val="en-GB"/>
+        </w:rPr>
+        <w:t>The Artificial Intelligence will spawn at set locations throughout the level and follow a set path in a “roam” setting. Once the player is within 20m of an enemy, the enemy will engage “seek” mode and begin to head towards the player.</w:t>
+      </w:r>
+    </w:p>
+    <w:p>
+      <w:pPr>
+        <w:ind w:left="432"/>
+        <w:rPr>
+          <w:lang w:val="en-GB"/>
+        </w:rPr>
+      </w:pPr>
+      <w:r>
+        <w:rPr>
+          <w:lang w:val="en-GB"/>
+        </w:rPr>
+        <w:lastRenderedPageBreak/>
+        <w:t>The Artificial Intelligence will also try to choose the best path possible to also avoid the player’s fart cloud projectile.</w:t>
+      </w:r>
+    </w:p>
+    <w:p>
+      <w:pPr>
+        <w:pStyle w:val="Heading2"/>
+        <w:rPr>
+          <w:lang w:val="en-GB"/>
+        </w:rPr>
+      </w:pPr>
+      <w:bookmarkStart w:id="19" w:name="_Toc416771150"/>
+      <w:r>
+        <w:rPr>
+          <w:lang w:val="en-GB"/>
+        </w:rPr>
+        <w:t>Power-Ups</w:t>
+      </w:r>
+      <w:bookmarkEnd w:id="19"/>
+    </w:p>
+    <w:p>
+      <w:pPr>
+        <w:ind w:left="432"/>
+        <w:rPr>
+          <w:lang w:val="en-GB"/>
+        </w:rPr>
+      </w:pPr>
+      <w:r>
+        <w:rPr>
+          <w:lang w:val="en-GB"/>
+        </w:rPr>
+        <w:t>There will be numerous power ups available for Fluffy to pick up. At this point in time there aren’t any ideas for them.</w:t>
+      </w:r>
+    </w:p>
+    <w:p>
+      <w:pPr>
+        <w:pStyle w:val="Heading2"/>
+        <w:rPr>
+          <w:lang w:val="en-GB"/>
+        </w:rPr>
+      </w:pPr>
+      <w:r>
+        <w:rPr>
+          <w:lang w:val="en-GB"/>
+        </w:rPr>
+        <w:t>Destructible Objects</w:t>
+      </w:r>
+    </w:p>
+    <w:p>
+      <w:pPr>
+        <w:ind w:left="576"/>
+        <w:rPr>
+          <w:lang w:val="en-GB"/>
+        </w:rPr>
+      </w:pPr>
+      <w:r>
+        <w:rPr>
+          <w:lang w:val="en-GB"/>
+        </w:rPr>
+        <w:t>Within the game there will be several different destructible objects, some will yield rewards for the player and some will be completely empty. Below are images of what they will be.</w:t>
+      </w:r>
+      <w:r>
+        <w:rPr>
+          <w:lang w:val="en-GB"/>
+        </w:rPr>
+        <w:pict w14:anchorId="6F61CE32">
+          <v:shape id="_x0000_i1025" type="#_x0000_t75" style="width:174pt;height:108pt">
+            <v:imagedata r:id="rId11" o:title="trash can 2"/>
+          </v:shape>
+        </w:pict>
+      </w:r>
+    </w:p>
+    <w:p>
+      <w:pPr>
+        <w:pStyle w:val="Heading2"/>
+        <w:rPr>
+          <w:lang w:val="en-GB"/>
+        </w:rPr>
+      </w:pPr>
+      <w:r>
+        <w:rPr>
+          <w:lang w:val="en-GB"/>
+        </w:rPr>
+        <w:t>Secret Areas/Events</w:t>
+      </w:r>
+    </w:p>
+    <w:p>
+      <w:pPr>
+        <w:ind w:left="576"/>
+        <w:rPr>
+          <w:lang w:val="en-GB"/>
+        </w:rPr>
+      </w:pPr>
+      <w:r>
+        <w:rPr>
+          <w:lang w:val="en-GB"/>
+        </w:rPr>
+        <w:t>Throughout the game there will be different areas that will be unlocked by triggered events. The full list will be here once we have figured them out, but they will be along the lines of the following:</w:t>
+      </w:r>
+    </w:p>
+    <w:p>
+      <w:pPr>
+        <w:ind w:left="576"/>
+        <w:rPr>
+          <w:lang w:val="en-GB"/>
+        </w:rPr>
+      </w:pPr>
+      <w:r>
+        <w:rPr>
+          <w:lang w:val="en-GB"/>
+        </w:rPr>
+        <w:t>Trigger: Pass a certain point</w:t>
+      </w:r>
+      <w:r>
+        <w:rPr>
+          <w:lang w:val="en-GB"/>
+        </w:rPr>
         <w:br/>
-      </w:r>
-      <w:r>
-        <w:t>Attack Distance: 2 ft</w:t>
-      </w:r>
+        <w:t>Objective: Defeat 8 enemies</w:t>
+      </w:r>
+      <w:r>
+        <w:rPr>
+          <w:lang w:val="en-GB"/>
+        </w:rPr>
+        <w:br/>
+        <w:t>Area: Secret area filled with currency</w:t>
+      </w:r>
+    </w:p>
+    <w:p>
+      <w:pPr>
+        <w:pStyle w:val="Heading2"/>
+        <w:rPr>
+          <w:lang w:val="en-GB"/>
+        </w:rPr>
+      </w:pPr>
+      <w:r>
+        <w:rPr>
+          <w:lang w:val="en-GB"/>
+        </w:rPr>
+        <w:t>Stats Explanation</w:t>
+      </w:r>
+    </w:p>
+    <w:p>
+      <w:pPr>
+        <w:ind w:left="576"/>
+        <w:rPr>
+          <w:lang w:val="en-GB"/>
+        </w:rPr>
+      </w:pPr>
+      <w:r>
+        <w:rPr>
+          <w:lang w:val="en-GB"/>
+        </w:rPr>
+        <w:t>Here is a breakdown of what the stats mean.</w:t>
+      </w:r>
+      <w:r>
+        <w:rPr>
+          <w:lang w:val="en-GB"/>
+        </w:rPr>
+        <w:br/>
+      </w:r>
+      <w:r>
+        <w:rPr>
+          <w:lang w:val="en-GB"/>
+        </w:rPr>
+        <w:br/>
+      </w:r>
+      <w:r>
+        <w:rPr>
+          <w:b/>
+          <w:lang w:val="en-GB"/>
+        </w:rPr>
+        <w:t>Health</w:t>
+      </w:r>
+      <w:r>
+        <w:rPr>
+          <w:lang w:val="en-GB"/>
+        </w:rPr>
+        <w:t>: How much health the unit has</w:t>
+      </w:r>
+      <w:r>
+        <w:rPr>
+          <w:lang w:val="en-GB"/>
+        </w:rPr>
+        <w:br/>
+      </w:r>
+      <w:r>
+        <w:rPr>
+          <w:b/>
+          <w:lang w:val="en-GB"/>
+        </w:rPr>
+        <w:t>Punch Damage</w:t>
+      </w:r>
+      <w:r>
+        <w:rPr>
+          <w:lang w:val="en-GB"/>
+        </w:rPr>
+        <w:t>: How much damage a punch does to the player’s health</w:t>
+      </w:r>
+      <w:r>
+        <w:rPr>
+          <w:lang w:val="en-GB"/>
+        </w:rPr>
+        <w:br/>
+      </w:r>
+      <w:r>
+        <w:rPr>
+          <w:b/>
+          <w:lang w:val="en-GB"/>
+        </w:rPr>
+        <w:t>Kick Damage</w:t>
+      </w:r>
+      <w:r>
+        <w:rPr>
+          <w:lang w:val="en-GB"/>
+        </w:rPr>
+        <w:t>: How much damage a kick does to the player’s health</w:t>
+      </w:r>
+      <w:r>
+        <w:rPr>
+          <w:lang w:val="en-GB"/>
+        </w:rPr>
+        <w:br/>
+      </w:r>
+      <w:r>
+        <w:rPr>
+          <w:b/>
+          <w:lang w:val="en-GB"/>
+        </w:rPr>
+        <w:t>Unique Attack Damage</w:t>
+      </w:r>
+      <w:r>
+        <w:rPr>
+          <w:lang w:val="en-GB"/>
+        </w:rPr>
+        <w:t>: How much damage a unique attack does to the player’s health</w:t>
+      </w:r>
+      <w:r>
+        <w:rPr>
+          <w:lang w:val="en-GB"/>
+        </w:rPr>
+        <w:br/>
+      </w:r>
+      <w:r>
+        <w:rPr>
+          <w:b/>
+          <w:lang w:val="en-GB"/>
+        </w:rPr>
+        <w:t>Punch Reset</w:t>
+      </w:r>
+      <w:r>
+        <w:rPr>
+          <w:lang w:val="en-GB"/>
+        </w:rPr>
+        <w:t>: After punching, this time + the Attack Reset is how long until the enemy can attack again</w:t>
+      </w:r>
+      <w:r>
+        <w:rPr>
+          <w:lang w:val="en-GB"/>
+        </w:rPr>
+        <w:br/>
+      </w:r>
+      <w:r>
+        <w:rPr>
+          <w:b/>
+          <w:lang w:val="en-GB"/>
+        </w:rPr>
+        <w:t>Kick Reset</w:t>
+      </w:r>
+      <w:r>
+        <w:rPr>
+          <w:lang w:val="en-GB"/>
+        </w:rPr>
+        <w:t>: After kicking, this time + the Attack Reset is how long until the enemy can attack again</w:t>
+      </w:r>
+      <w:r>
+        <w:rPr>
+          <w:lang w:val="en-GB"/>
+        </w:rPr>
+        <w:br/>
+      </w:r>
+      <w:r>
+        <w:rPr>
+          <w:b/>
+          <w:lang w:val="en-GB"/>
+        </w:rPr>
+        <w:t>Unique Attack Reset</w:t>
+      </w:r>
+      <w:r>
+        <w:rPr>
+          <w:lang w:val="en-GB"/>
+        </w:rPr>
+        <w:t>: After performing a unique attack, this time + the Attack Reset is how long until the enemy can attack again</w:t>
+      </w:r>
+      <w:r>
+        <w:rPr>
+          <w:lang w:val="en-GB"/>
+        </w:rPr>
+        <w:br/>
+      </w:r>
+      <w:r>
+        <w:rPr>
+          <w:b/>
+          <w:lang w:val="en-GB"/>
+        </w:rPr>
+        <w:t>Odds</w:t>
+      </w:r>
+      <w:r>
+        <w:rPr>
+          <w:lang w:val="en-GB"/>
+        </w:rPr>
+        <w:t>: This varies from bully to bully, the way this is determined is by the number next to the attacks. The random number generator will choose a number from 0-100, and depending on the number it will determine the type of attack performed.</w:t>
+      </w:r>
+      <w:r>
+        <w:rPr>
+          <w:lang w:val="en-GB"/>
+        </w:rPr>
+        <w:br/>
+      </w:r>
+      <w:r>
+        <w:rPr>
+          <w:u w:val="single"/>
+          <w:lang w:val="en-GB"/>
+        </w:rPr>
+        <w:t>Example</w:t>
+      </w:r>
+      <w:proofErr w:type="gramStart"/>
+      <w:r>
+        <w:rPr>
+          <w:u w:val="single"/>
+          <w:lang w:val="en-GB"/>
+        </w:rPr>
+        <w:t>:</w:t>
+      </w:r>
+      <w:proofErr w:type="gramEnd"/>
+      <w:r>
+        <w:rPr>
+          <w:lang w:val="en-GB"/>
+        </w:rPr>
+        <w:br/>
+      </w:r>
+      <w:r>
+        <w:rPr>
+          <w:b/>
+          <w:lang w:val="en-GB"/>
+        </w:rPr>
+        <w:t>Bully</w:t>
+      </w:r>
+      <w:r>
+        <w:rPr>
+          <w:b/>
+          <w:lang w:val="en-GB"/>
+        </w:rPr>
+        <w:br/>
+      </w:r>
+      <w:r>
+        <w:rPr>
+          <w:lang w:val="en-GB"/>
+        </w:rPr>
+        <w:t>Punch Odds: 60</w:t>
+      </w:r>
+      <w:r>
+        <w:rPr>
+          <w:lang w:val="en-GB"/>
+        </w:rPr>
+        <w:br/>
+      </w:r>
+      <w:r>
+        <w:rPr>
+          <w:lang w:val="en-GB"/>
+        </w:rPr>
+        <w:lastRenderedPageBreak/>
+        <w:t>Kick Odds: 80</w:t>
+      </w:r>
+      <w:r>
+        <w:rPr>
+          <w:lang w:val="en-GB"/>
+        </w:rPr>
+        <w:br/>
+        <w:t>Unique Attack Odds: 100</w:t>
+      </w:r>
+      <w:r>
+        <w:rPr>
+          <w:lang w:val="en-GB"/>
+        </w:rPr>
+        <w:br/>
+      </w:r>
+      <w:r>
+        <w:rPr>
+          <w:lang w:val="en-GB"/>
+        </w:rPr>
+        <w:br/>
+        <w:t>If the random number generator generates a number between 0 and 60, the bully will punch, if it is a number between 61-80 they will kick, and 81-100 the bully will perform a unique attack.</w:t>
+      </w:r>
+      <w:r>
+        <w:rPr>
+          <w:lang w:val="en-GB"/>
+        </w:rPr>
+        <w:br/>
+      </w:r>
+      <w:r>
+        <w:rPr>
+          <w:lang w:val="en-GB"/>
+        </w:rPr>
+        <w:br/>
+      </w:r>
+      <w:r>
+        <w:rPr>
+          <w:b/>
+          <w:lang w:val="en-GB"/>
+        </w:rPr>
+        <w:t>Attack Reset</w:t>
+      </w:r>
+      <w:r>
+        <w:rPr>
+          <w:lang w:val="en-GB"/>
+        </w:rPr>
+        <w:t>: This is the base time that each bully has to wait to attack again, this usually has a modifier added to it.</w:t>
+      </w:r>
+      <w:r>
+        <w:rPr>
+          <w:lang w:val="en-GB"/>
+        </w:rPr>
+        <w:br/>
+      </w:r>
+      <w:r>
+        <w:rPr>
+          <w:b/>
+          <w:lang w:val="en-GB"/>
+        </w:rPr>
+        <w:t>Velocity</w:t>
+      </w:r>
+      <w:r>
+        <w:rPr>
+          <w:lang w:val="en-GB"/>
+        </w:rPr>
+        <w:t>: How quickly the bully moves</w:t>
+      </w:r>
+      <w:r>
+        <w:rPr>
+          <w:lang w:val="en-GB"/>
+        </w:rPr>
+        <w:br/>
+      </w:r>
+      <w:r>
+        <w:rPr>
+          <w:b/>
+          <w:lang w:val="en-GB"/>
+        </w:rPr>
+        <w:t>Attack Distance</w:t>
+      </w:r>
+      <w:r>
+        <w:rPr>
+          <w:lang w:val="en-GB"/>
+        </w:rPr>
+        <w:t>: The distance away the player must be from the bully in order for their attack to reach the player.</w:t>
+      </w:r>
+      <w:r>
+        <w:rPr>
+          <w:lang w:val="en-GB"/>
+        </w:rPr>
+        <w:br/>
+      </w:r>
+      <w:r>
+        <w:rPr>
+          <w:b/>
+          <w:lang w:val="en-GB"/>
+        </w:rPr>
+        <w:t>Change Track Delay</w:t>
+      </w:r>
+      <w:r>
+        <w:rPr>
+          <w:lang w:val="en-GB"/>
+        </w:rPr>
+        <w:t>: Since the game runs on a 3 track system, this is (in seconds) how long the bullies will wait before they will change tracks again.</w:t>
+      </w:r>
+    </w:p>
+    <w:p>
+      <w:pPr>
+        <w:pStyle w:val="Heading1"/>
+        <w:rPr>
+          <w:lang w:val="en-GB"/>
+        </w:rPr>
+      </w:pPr>
+      <w:r>
+        <w:rPr>
+          <w:lang w:val="en-GB"/>
+        </w:rPr>
+        <w:t>Player and Enemy Stats</w:t>
+      </w:r>
+    </w:p>
+    <w:p>
+      <w:pPr>
+        <w:ind w:left="432"/>
+        <w:rPr>
+          <w:lang w:val="en-GB"/>
+        </w:rPr>
+      </w:pPr>
+      <w:r>
+        <w:rPr>
+          <w:lang w:val="en-GB"/>
+        </w:rPr>
+        <w:t xml:space="preserve">This </w:t>
+      </w:r>
+      <w:r>
+        <w:rPr>
+          <w:lang w:val="en-GB"/>
+        </w:rPr>
+        <w:t xml:space="preserve">section </w:t>
+      </w:r>
+      <w:r>
+        <w:rPr>
+          <w:lang w:val="en-GB"/>
+        </w:rPr>
+        <w:t>will contain an in depth look at the player’s</w:t>
+      </w:r>
+      <w:r>
+        <w:rPr>
+          <w:lang w:val="en-GB"/>
+        </w:rPr>
+        <w:t xml:space="preserve"> and varying enemy</w:t>
+      </w:r>
+      <w:r>
+        <w:rPr>
+          <w:lang w:val="en-GB"/>
+        </w:rPr>
+        <w:t xml:space="preserve"> stats.</w:t>
+      </w:r>
+      <w:r>
+        <w:rPr>
+          <w:lang w:val="en-GB"/>
+        </w:rPr>
+        <w:t xml:space="preserve"> Note: These are base stats and do not reflect what they can be when upgraded.</w:t>
+      </w:r>
+    </w:p>
+    <w:p>
+      <w:pPr>
+        <w:pStyle w:val="Heading2"/>
+      </w:pPr>
+      <w:r>
+        <w:t>Player Stats</w:t>
+      </w:r>
+    </w:p>
+    <w:p>
+      <w:pPr>
+        <w:ind w:left="576"/>
+      </w:pPr>
+      <w:r>
+        <w:rPr>
+          <w:b/>
+        </w:rPr>
+        <w:t>Fluffy</w:t>
+      </w:r>
+      <w:r>
+        <w:br/>
+        <w:t>Health: 3</w:t>
+      </w:r>
+      <w:r>
+        <w:br/>
+        <w:t>Damage: 1</w:t>
+      </w:r>
+    </w:p>
+    <w:p>
+      <w:pPr>
+        <w:pStyle w:val="Heading2"/>
+      </w:pPr>
+      <w:r>
+        <w:t>Enemy Stats</w:t>
+      </w:r>
+    </w:p>
+    <w:p>
+      <w:pPr>
+        <w:ind w:left="576"/>
+      </w:pPr>
+      <w:r>
+        <w:t>Here is the list of enemy stats, you can find the descriptions of the stats in section 4.10.</w:t>
+      </w:r>
+    </w:p>
+    <w:p>
+      <w:pPr>
+        <w:ind w:left="576"/>
+      </w:pPr>
+      <w:r>
+        <w:rPr>
+          <w:b/>
+        </w:rPr>
+        <w:t>Bully</w:t>
+      </w:r>
+      <w:r>
+        <w:rPr>
+          <w:b/>
+        </w:rPr>
+        <w:br/>
+      </w:r>
+      <w:r>
+        <w:t>Health: 3</w:t>
+      </w:r>
+      <w:r>
+        <w:br/>
+        <w:t>Punch Damage: 1</w:t>
+      </w:r>
+      <w:r>
+        <w:br/>
+        <w:t>Kick Damage: 2</w:t>
+      </w:r>
+      <w:r>
+        <w:br/>
+        <w:t>Unique Attack Damage: 3</w:t>
+      </w:r>
+      <w:r>
+        <w:br/>
+        <w:t>Punch Reset: 1 second</w:t>
+      </w:r>
+      <w:r>
+        <w:br/>
+        <w:t>Kick Reset: 2 seconds</w:t>
+      </w:r>
+      <w:r>
+        <w:br/>
+        <w:t>Unique Attack Reset: 3 seconds</w:t>
+      </w:r>
+      <w:r>
+        <w:br/>
+        <w:t>Punch Odds: 60</w:t>
+      </w:r>
+      <w:r>
+        <w:br/>
+        <w:t>Kick Odds: 80</w:t>
+      </w:r>
+      <w:r>
+        <w:br/>
+        <w:t>Unique</w:t>
+      </w:r>
+      <w:r>
+        <w:t xml:space="preserve"> Attack</w:t>
+      </w:r>
+      <w:r>
+        <w:t xml:space="preserve"> Odds: 100</w:t>
+      </w:r>
+      <w:r>
+        <w:br/>
+        <w:t>Attack Reset: 5 seconds</w:t>
+      </w:r>
+      <w:r>
+        <w:br/>
+        <w:t>Velocity: 2m/s</w:t>
+      </w:r>
+      <w:r>
+        <w:rPr>
+          <w:rFonts w:ascii="Calibri" w:hAnsi="Calibri" w:cs="Calibri"/>
+          <w:sz w:val="24"/>
+          <w:szCs w:val="24"/>
+        </w:rPr>
+        <w:t>²</w:t>
+      </w:r>
+      <w:r>
+        <w:rPr>
+          <w:rFonts w:ascii="Calibri" w:hAnsi="Calibri" w:cs="Calibri"/>
+          <w:sz w:val="24"/>
+          <w:szCs w:val="24"/>
+        </w:rPr>
+        <w:br/>
+      </w:r>
+      <w:r>
+        <w:t xml:space="preserve">Attack Distance: 2 </w:t>
+      </w:r>
+      <w:proofErr w:type="spellStart"/>
+      <w:r>
+        <w:t>ft</w:t>
+      </w:r>
+      <w:proofErr w:type="spellEnd"/>
       <w:r>
         <w:br/>
         <w:t>Change Track Delay: 3 seconds</w:t>
@@ -9639,15 +9713,7 @@
           <w:szCs w:val="24"/>
         </w:rPr>
         <w:br/>
-        <w:t>Velocity: 1 m/s</w:t>
-      </w:r>
-      <w:r>
-        <w:rPr>
-          <w:rFonts w:ascii="Calibri" w:hAnsi="Calibri" w:cs="Calibri"/>
-          <w:sz w:val="24"/>
-          <w:szCs w:val="24"/>
-        </w:rPr>
-        <w:t>²</w:t>
+        <w:t>Velocity: 1 m/s²</w:t>
       </w:r>
       <w:r>
         <w:rPr>
@@ -9806,15 +9872,7 @@
           <w:szCs w:val="24"/>
         </w:rPr>
         <w:lastRenderedPageBreak/>
-        <w:t>Velocity: 3 m/s</w:t>
-      </w:r>
-      <w:r>
-        <w:rPr>
-          <w:rFonts w:ascii="Calibri" w:hAnsi="Calibri" w:cs="Calibri"/>
-          <w:sz w:val="24"/>
-          <w:szCs w:val="24"/>
-        </w:rPr>
-        <w:t>²</w:t>
+        <w:t>Velocity: 3 m/s²</w:t>
       </w:r>
       <w:r>
         <w:rPr>
@@ -9965,7 +10023,7 @@
           <w:szCs w:val="24"/>
         </w:rPr>
         <w:br/>
-        <w:t>Velocity: 2 m/s</w:t>
+        <w:t>Velocity: 2 m/s²</w:t>
       </w:r>
       <w:r>
         <w:rPr>
@@ -9973,7 +10031,8 @@
           <w:sz w:val="24"/>
           <w:szCs w:val="24"/>
         </w:rPr>
-        <w:t>²</w:t>
+        <w:br/>
+        <w:t>Attack Distance: 2 feet</w:t>
       </w:r>
       <w:r>
         <w:rPr>
@@ -9982,15 +10041,6 @@
           <w:szCs w:val="24"/>
         </w:rPr>
         <w:br/>
-        <w:t>Attack Distance: 2 feet</w:t>
-      </w:r>
-      <w:r>
-        <w:rPr>
-          <w:rFonts w:ascii="Calibri" w:hAnsi="Calibri" w:cs="Calibri"/>
-          <w:sz w:val="24"/>
-          <w:szCs w:val="24"/>
-        </w:rPr>
-        <w:br/>
         <w:t>Change Track Delay: 3 seconds</w:t>
       </w:r>
     </w:p>
@@ -10030,113 +10080,113 @@
           <w:lang w:val="en-GB"/>
         </w:rPr>
       </w:pPr>
-      <w:bookmarkStart w:id="21" w:name="_Toc416771153"/>
+      <w:bookmarkStart w:id="20" w:name="_Toc416771153"/>
       <w:r>
         <w:rPr>
           <w:lang w:val="en-GB"/>
         </w:rPr>
         <w:t>Interface and Interface Usage</w:t>
+      </w:r>
+      <w:bookmarkEnd w:id="20"/>
+    </w:p>
+    <w:p>
+      <w:pPr>
+        <w:pStyle w:val="Heading2"/>
+        <w:rPr>
+          <w:lang w:val="en-GB"/>
+        </w:rPr>
+      </w:pPr>
+      <w:bookmarkStart w:id="21" w:name="_Toc416771154"/>
+      <w:r>
+        <w:rPr>
+          <w:lang w:val="en-GB"/>
+        </w:rPr>
+        <w:t>Main Menu Interface</w:t>
       </w:r>
       <w:bookmarkEnd w:id="21"/>
     </w:p>
     <w:p>
       <w:pPr>
+        <w:ind w:left="576"/>
+        <w:rPr>
+          <w:lang w:val="en-GB"/>
+        </w:rPr>
+      </w:pPr>
+      <w:r>
+        <w:rPr>
+          <w:lang w:val="en-GB"/>
+        </w:rPr>
+        <w:t>The main menu will contain normal, key elements that your average Main Menu has. It will cont</w:t>
+      </w:r>
+      <w:r>
+        <w:rPr>
+          <w:lang w:val="en-GB"/>
+        </w:rPr>
+        <w:t>ain a Start and Options button.</w:t>
+      </w:r>
+    </w:p>
+    <w:p>
+      <w:pPr>
         <w:pStyle w:val="Heading2"/>
         <w:rPr>
           <w:lang w:val="en-GB"/>
         </w:rPr>
       </w:pPr>
-      <w:bookmarkStart w:id="22" w:name="_Toc416771154"/>
-      <w:r>
-        <w:rPr>
-          <w:lang w:val="en-GB"/>
-        </w:rPr>
-        <w:t>Main Menu Interface</w:t>
+      <w:bookmarkStart w:id="22" w:name="_Toc416771155"/>
+      <w:r>
+        <w:rPr>
+          <w:lang w:val="en-GB"/>
+        </w:rPr>
+        <w:t>Game Menu Interface</w:t>
       </w:r>
       <w:bookmarkEnd w:id="22"/>
     </w:p>
     <w:p>
       <w:pPr>
-        <w:ind w:left="576"/>
-        <w:rPr>
-          <w:lang w:val="en-GB"/>
-        </w:rPr>
-      </w:pPr>
-      <w:r>
-        <w:rPr>
-          <w:lang w:val="en-GB"/>
-        </w:rPr>
-        <w:t>The main menu will contain normal, key elements that your average Main Menu has. It will cont</w:t>
-      </w:r>
-      <w:r>
-        <w:rPr>
-          <w:lang w:val="en-GB"/>
-        </w:rPr>
-        <w:t>ain a Start and Options button.</w:t>
+        <w:ind w:left="432"/>
+        <w:rPr>
+          <w:lang w:val="en-GB"/>
+        </w:rPr>
+      </w:pPr>
+      <w:r>
+        <w:rPr>
+          <w:lang w:val="en-GB"/>
+        </w:rPr>
+        <w:t>The game menu is the menu that appears when the player pauses the game. This menu should have Resume, Restart, Options and Quit buttons</w:t>
       </w:r>
     </w:p>
     <w:p>
       <w:pPr>
-        <w:pStyle w:val="Heading2"/>
-        <w:rPr>
-          <w:lang w:val="en-GB"/>
-        </w:rPr>
-      </w:pPr>
-      <w:bookmarkStart w:id="23" w:name="_Toc416771155"/>
-      <w:r>
-        <w:rPr>
-          <w:lang w:val="en-GB"/>
-        </w:rPr>
-        <w:t>Game Menu Interface</w:t>
+        <w:pStyle w:val="Heading1"/>
+        <w:rPr>
+          <w:lang w:val="en-GB"/>
+        </w:rPr>
+      </w:pPr>
+      <w:bookmarkStart w:id="23" w:name="_Toc416771156"/>
+      <w:r>
+        <w:rPr>
+          <w:lang w:val="en-GB"/>
+        </w:rPr>
+        <w:lastRenderedPageBreak/>
+        <w:t>Menu and General Game Usage</w:t>
       </w:r>
       <w:bookmarkEnd w:id="23"/>
     </w:p>
     <w:p>
       <w:pPr>
-        <w:ind w:left="432"/>
-        <w:rPr>
-          <w:lang w:val="en-GB"/>
-        </w:rPr>
-      </w:pPr>
-      <w:r>
-        <w:rPr>
-          <w:lang w:val="en-GB"/>
-        </w:rPr>
-        <w:t>The game menu is the menu that appears when the player pauses the game. This menu should have Resume, Restart, Options and Quit buttons</w:t>
-      </w:r>
-    </w:p>
-    <w:p>
-      <w:pPr>
-        <w:pStyle w:val="Heading1"/>
-        <w:rPr>
-          <w:lang w:val="en-GB"/>
-        </w:rPr>
-      </w:pPr>
-      <w:bookmarkStart w:id="24" w:name="_Toc416771156"/>
-      <w:r>
-        <w:rPr>
-          <w:lang w:val="en-GB"/>
-        </w:rPr>
-        <w:lastRenderedPageBreak/>
-        <w:t>Menu and General Game Usage</w:t>
+        <w:pStyle w:val="Heading2"/>
+        <w:rPr>
+          <w:lang w:val="en-GB"/>
+        </w:rPr>
+      </w:pPr>
+      <w:bookmarkStart w:id="24" w:name="_Toc416771157"/>
+      <w:r>
+        <w:rPr>
+          <w:lang w:val="en-GB"/>
+        </w:rPr>
+        <w:t>Game Flow Diagram</w:t>
       </w:r>
       <w:bookmarkEnd w:id="24"/>
-    </w:p>
-    <w:p>
-      <w:pPr>
-        <w:pStyle w:val="Heading2"/>
-        <w:rPr>
-          <w:lang w:val="en-GB"/>
-        </w:rPr>
-      </w:pPr>
-      <w:bookmarkStart w:id="25" w:name="_Toc416771157"/>
-      <w:r>
-        <w:rPr>
-          <w:lang w:val="en-GB"/>
-        </w:rPr>
-        <w:t>Game Flow Diagram</w:t>
-      </w:r>
-      <w:bookmarkEnd w:id="25"/>
       <w:r>
         <w:rPr>
           <w:lang w:val="en-GB"/>
@@ -10173,7 +10223,7 @@
                     </pic:cNvPicPr>
                   </pic:nvPicPr>
                   <pic:blipFill>
-                    <a:blip r:embed="rId9" cstate="print">
+                    <a:blip r:embed="rId12" cstate="print">
                       <a:extLst>
                         <a:ext uri="{28A0092B-C50C-407E-A947-70E740481C1C}">
                           <a14:useLocalDpi xmlns:a14="http://schemas.microsoft.com/office/drawing/2010/main" val="0"/>
@@ -10212,14 +10262,14 @@
           <w:lang w:val="en-GB"/>
         </w:rPr>
       </w:pPr>
-      <w:bookmarkStart w:id="26" w:name="_Toc416771158"/>
+      <w:bookmarkStart w:id="25" w:name="_Toc416771158"/>
       <w:r>
         <w:rPr>
           <w:lang w:val="en-GB"/>
         </w:rPr>
         <w:t>Audio</w:t>
       </w:r>
-      <w:bookmarkEnd w:id="26"/>
+      <w:bookmarkEnd w:id="25"/>
     </w:p>
     <w:p>
       <w:pPr>
@@ -10298,6 +10348,8 @@
         </w:rPr>
         <w:t xml:space="preserve"> This will contain where it is used in the game</w:t>
       </w:r>
+      <w:bookmarkStart w:id="26" w:name="_GoBack"/>
+      <w:bookmarkEnd w:id="26"/>
       <w:r>
         <w:rPr>
           <w:lang w:val="en-GB"/>
@@ -13833,10 +13885,11 @@
     <w:basedOn w:val="Normal"/>
     <w:next w:val="Normal"/>
     <w:link w:val="Heading4Char"/>
+    <w:autoRedefine/>
     <w:uiPriority w:val="9"/>
     <w:unhideWhenUsed/>
     <w:qFormat/>
-    <w:rsid w:val="007E5315"/>
+    <w:rsid w:val="00FE3037"/>
     <w:pPr>
       <w:keepNext/>
       <w:keepLines/>
@@ -13845,11 +13898,11 @@
         <w:numId w:val="2"/>
       </w:numPr>
       <w:spacing w:before="40" w:after="0"/>
+      <w:ind w:left="2304"/>
       <w:outlineLvl w:val="3"/>
     </w:pPr>
     <w:rPr>
       <w:rFonts w:asciiTheme="majorHAnsi" w:eastAsiaTheme="majorEastAsia" w:hAnsiTheme="majorHAnsi" w:cstheme="majorBidi"/>
-      <w:i/>
       <w:iCs/>
       <w:color w:val="2E74B5" w:themeColor="accent1" w:themeShade="BF"/>
     </w:rPr>
@@ -14287,10 +14340,9 @@
     <w:basedOn w:val="DefaultParagraphFont"/>
     <w:link w:val="Heading4"/>
     <w:uiPriority w:val="9"/>
-    <w:rsid w:val="007E5315"/>
+    <w:rsid w:val="00FE3037"/>
     <w:rPr>
       <w:rFonts w:asciiTheme="majorHAnsi" w:eastAsiaTheme="majorEastAsia" w:hAnsiTheme="majorHAnsi" w:cstheme="majorBidi"/>
-      <w:i/>
       <w:iCs/>
       <w:color w:val="2E74B5" w:themeColor="accent1" w:themeShade="BF"/>
     </w:rPr>
@@ -14775,7 +14827,7 @@
 </file>
 
 <file path=customXml/itemProps2.xml><?xml version="1.0" encoding="utf-8"?>
-<ds:datastoreItem xmlns:ds="http://schemas.openxmlformats.org/officeDocument/2006/customXml" ds:itemID="{A762775C-ED8E-4C6A-996C-7FDDDEA7524B}">
+<ds:datastoreItem xmlns:ds="http://schemas.openxmlformats.org/officeDocument/2006/customXml" ds:itemID="{9A0C4BB5-FE93-4153-8D14-285DA4110A03}">
   <ds:schemaRefs>
     <ds:schemaRef ds:uri="http://schemas.openxmlformats.org/officeDocument/2006/bibliography"/>
   </ds:schemaRefs>

</xml_diff>